<commit_message>
Configured with StyleCop and FxCop
</commit_message>
<xml_diff>
--- a/DemoProjects/Tooling in.docx
+++ b/DemoProjects/Tooling in.docx
@@ -370,16 +370,13 @@
         <w:pStyle w:val="Heading2"/>
       </w:pPr>
       <w:r>
-        <w:t xml:space="preserve">New .NET Core </w:t>
+        <w:t xml:space="preserve">.NET Core </w:t>
       </w:r>
       <w:r>
         <w:t xml:space="preserve">Project </w:t>
       </w:r>
       <w:r>
-        <w:t>S</w:t>
-      </w:r>
-      <w:r>
-        <w:t>tructure</w:t>
+        <w:t>Overview</w:t>
       </w:r>
     </w:p>
     <w:p>
@@ -2468,18 +2465,43 @@
           <w:rPr>
             <w:rStyle w:val="Hyperlink"/>
           </w:rPr>
-          <w:t>https://blog.submain.com/stylecop-detailed-guide/</w:t>
+          <w:t>https://blog.submai</w:t>
+        </w:r>
+        <w:r>
+          <w:rPr>
+            <w:rStyle w:val="Hyperlink"/>
+          </w:rPr>
+          <w:t>n</w:t>
+        </w:r>
+        <w:r>
+          <w:rPr>
+            <w:rStyle w:val="Hyperlink"/>
+          </w:rPr>
+          <w:t>.com/stylecop-detailed-guide/</w:t>
         </w:r>
       </w:hyperlink>
       <w:r>
         <w:t xml:space="preserve"> </w:t>
       </w:r>
-      <w:bookmarkStart w:id="0" w:name="_GoBack"/>
-      <w:bookmarkEnd w:id="0"/>
-    </w:p>
-    <w:p>
-      <w:r>
-        <w:t>In Visual Studio 2017 and later there is nothing to set up, unless you are starting a new project</w:t>
+    </w:p>
+    <w:p>
+      <w:r>
+        <w:t>T</w:t>
+      </w:r>
+      <w:r>
+        <w:t>here is nothing to set up</w:t>
+      </w:r>
+      <w:r>
+        <w:t xml:space="preserve"> i</w:t>
+      </w:r>
+      <w:r>
+        <w:t xml:space="preserve">n Visual Studio 2017 </w:t>
+      </w:r>
+      <w:r>
+        <w:t xml:space="preserve">or </w:t>
+      </w:r>
+      <w:r>
+        <w:t>later, unless you are starting a new project</w:t>
       </w:r>
       <w:r>
         <w:t xml:space="preserve">.  You merely add </w:t>
@@ -2495,7 +2517,18 @@
     </w:p>
     <w:p>
       <w:r>
-        <w:t>So here is the package you need:</w:t>
+        <w:t xml:space="preserve">You need to install </w:t>
+      </w:r>
+      <w:proofErr w:type="spellStart"/>
+      <w:r>
+        <w:rPr>
+          <w:color w:val="00B0F0"/>
+        </w:rPr>
+        <w:t>StyleCop.Analyzers</w:t>
+      </w:r>
+      <w:proofErr w:type="spellEnd"/>
+      <w:r>
+        <w:t>:</w:t>
       </w:r>
     </w:p>
     <w:p>
@@ -2555,10 +2588,29 @@
     </w:p>
     <w:p>
       <w:r>
-        <w:t xml:space="preserve">Once this is added, it will run </w:t>
-      </w:r>
-    </w:p>
-    <w:p/>
+        <w:t xml:space="preserve">Once this is added, </w:t>
+      </w:r>
+      <w:r>
+        <w:t xml:space="preserve">you can check in your changes and then everyone will get </w:t>
+      </w:r>
+      <w:proofErr w:type="spellStart"/>
+      <w:r>
+        <w:t>StyleCop</w:t>
+      </w:r>
+      <w:proofErr w:type="spellEnd"/>
+      <w:r>
+        <w:t xml:space="preserve"> warnings when they build.</w:t>
+      </w:r>
+    </w:p>
+    <w:p>
+      <w:r>
+        <w:t>So, you’ll want to configure the rules, because a lot of them feel a little pointless.</w:t>
+      </w:r>
+    </w:p>
+    <w:p>
+      <w:bookmarkStart w:id="0" w:name="_GoBack"/>
+      <w:bookmarkEnd w:id="0"/>
+    </w:p>
     <w:p/>
     <w:sectPr>
       <w:pgSz w:w="12240" w:h="15840"/>
@@ -3830,6 +3882,7 @@
   <w:style w:type="character" w:default="1" w:styleId="DefaultParagraphFont">
     <w:name w:val="Default Paragraph Font"/>
     <w:uiPriority w:val="1"/>
+    <w:semiHidden/>
     <w:unhideWhenUsed/>
   </w:style>
   <w:style w:type="table" w:default="1" w:styleId="TableNormal">
@@ -3980,6 +4033,18 @@
       <w:i/>
       <w:iCs/>
       <w:color w:val="2F5496" w:themeColor="accent1" w:themeShade="BF"/>
+    </w:rPr>
+  </w:style>
+  <w:style w:type="character" w:styleId="FollowedHyperlink">
+    <w:name w:val="FollowedHyperlink"/>
+    <w:basedOn w:val="DefaultParagraphFont"/>
+    <w:uiPriority w:val="99"/>
+    <w:semiHidden/>
+    <w:unhideWhenUsed/>
+    <w:rsid w:val="007D76C3"/>
+    <w:rPr>
+      <w:color w:val="954F72" w:themeColor="followedHyperlink"/>
+      <w:u w:val="single"/>
     </w:rPr>
   </w:style>
 </w:styles>

</xml_diff>

<commit_message>
Basic ASP app with authentication
</commit_message>
<xml_diff>
--- a/DemoProjects/Tooling in.docx
+++ b/DemoProjects/Tooling in.docx
@@ -2311,1454 +2311,10 @@
         <w:t>dotnet build</w:t>
       </w:r>
     </w:p>
-    <w:p/>
-    <w:p>
-      <w:pPr>
-        <w:pStyle w:val="Heading1"/>
-      </w:pPr>
-      <w:r>
-        <w:t>Static code analysis</w:t>
-      </w:r>
-    </w:p>
-    <w:p/>
-    <w:p>
-      <w:pPr>
-        <w:pStyle w:val="Heading2"/>
-      </w:pPr>
-      <w:proofErr w:type="spellStart"/>
-      <w:r>
-        <w:lastRenderedPageBreak/>
-        <w:t>StyleCop</w:t>
-      </w:r>
-      <w:proofErr w:type="spellEnd"/>
-    </w:p>
-    <w:p>
-      <w:proofErr w:type="spellStart"/>
-      <w:r>
-        <w:t>StyleCop</w:t>
-      </w:r>
-      <w:proofErr w:type="spellEnd"/>
-      <w:r>
-        <w:t xml:space="preserve"> </w:t>
-      </w:r>
-      <w:r>
-        <w:t xml:space="preserve">checks C# code for conformance to </w:t>
-      </w:r>
-      <w:proofErr w:type="spellStart"/>
-      <w:r>
-        <w:t>StyleCop's</w:t>
-      </w:r>
-      <w:proofErr w:type="spellEnd"/>
-      <w:r>
-        <w:t xml:space="preserve"> recommended coding styles and a subset of Microsoft's .NET Framework Design Guidelines. The rules are classified into the following categories:</w:t>
-      </w:r>
-    </w:p>
-    <w:p>
-      <w:pPr>
-        <w:pStyle w:val="ListParagraph"/>
-        <w:numPr>
-          <w:ilvl w:val="0"/>
-          <w:numId w:val="6"/>
-        </w:numPr>
-      </w:pPr>
-      <w:r>
-        <w:t>Documentation</w:t>
-      </w:r>
-    </w:p>
-    <w:p>
-      <w:pPr>
-        <w:pStyle w:val="ListParagraph"/>
-        <w:numPr>
-          <w:ilvl w:val="0"/>
-          <w:numId w:val="6"/>
-        </w:numPr>
-      </w:pPr>
-      <w:r>
-        <w:t>Layout</w:t>
-      </w:r>
-    </w:p>
-    <w:p>
-      <w:pPr>
-        <w:pStyle w:val="ListParagraph"/>
-        <w:numPr>
-          <w:ilvl w:val="0"/>
-          <w:numId w:val="6"/>
-        </w:numPr>
-      </w:pPr>
-      <w:r>
-        <w:t>Maintainability</w:t>
-      </w:r>
-    </w:p>
-    <w:p>
-      <w:pPr>
-        <w:pStyle w:val="ListParagraph"/>
-        <w:numPr>
-          <w:ilvl w:val="0"/>
-          <w:numId w:val="6"/>
-        </w:numPr>
-      </w:pPr>
-      <w:r>
-        <w:t>Naming</w:t>
-      </w:r>
-    </w:p>
-    <w:p>
-      <w:pPr>
-        <w:pStyle w:val="ListParagraph"/>
-        <w:numPr>
-          <w:ilvl w:val="0"/>
-          <w:numId w:val="6"/>
-        </w:numPr>
-      </w:pPr>
-      <w:r>
-        <w:t>Ordering</w:t>
-      </w:r>
-    </w:p>
-    <w:p>
-      <w:pPr>
-        <w:pStyle w:val="ListParagraph"/>
-        <w:numPr>
-          <w:ilvl w:val="0"/>
-          <w:numId w:val="6"/>
-        </w:numPr>
-      </w:pPr>
-      <w:r>
-        <w:t>Readability</w:t>
-      </w:r>
-    </w:p>
-    <w:p>
-      <w:pPr>
-        <w:pStyle w:val="ListParagraph"/>
-        <w:numPr>
-          <w:ilvl w:val="0"/>
-          <w:numId w:val="6"/>
-        </w:numPr>
-      </w:pPr>
-      <w:r>
-        <w:t>Spacing</w:t>
-      </w:r>
-    </w:p>
-    <w:p/>
-    <w:p>
-      <w:r>
-        <w:t>Documentation for the latest version (.NET Core 2 / VS 2017) can be found on GitHub:</w:t>
-      </w:r>
-    </w:p>
-    <w:p>
-      <w:pPr>
-        <w:ind w:left="720"/>
-      </w:pPr>
-      <w:hyperlink r:id="rId10" w:history="1">
-        <w:r>
-          <w:rPr>
-            <w:rStyle w:val="Hyperlink"/>
-          </w:rPr>
-          <w:t>https://github.com/DotNetAnalyzers/StyleCopAnalyzers</w:t>
-        </w:r>
-      </w:hyperlink>
-      <w:r>
-        <w:t xml:space="preserve"> </w:t>
-      </w:r>
-    </w:p>
-    <w:p/>
-    <w:p>
-      <w:pPr>
-        <w:pStyle w:val="Heading3"/>
-      </w:pPr>
-      <w:r>
-        <w:t>Setup</w:t>
-      </w:r>
-    </w:p>
-    <w:p>
-      <w:proofErr w:type="spellStart"/>
-      <w:r>
-        <w:rPr>
-          <w:b/>
-          <w:highlight w:val="yellow"/>
-        </w:rPr>
-        <w:t>StyleCop</w:t>
-      </w:r>
-      <w:proofErr w:type="spellEnd"/>
-      <w:r>
-        <w:rPr>
-          <w:b/>
-          <w:highlight w:val="yellow"/>
-        </w:rPr>
-        <w:t xml:space="preserve"> is installed on a per-project basis.</w:t>
-      </w:r>
-      <w:r>
-        <w:t xml:space="preserve">  There is a VS extension that you can install if you like, but it’s not required with VS 2017.  The extension gets you a few extra context menu items and such, so that you can run </w:t>
-      </w:r>
-      <w:proofErr w:type="spellStart"/>
-      <w:r>
-        <w:t>StyleCop</w:t>
-      </w:r>
-      <w:proofErr w:type="spellEnd"/>
-      <w:r>
-        <w:t xml:space="preserve"> without kicking off a full build.</w:t>
-      </w:r>
-    </w:p>
-    <w:p>
-      <w:r>
-        <w:t xml:space="preserve">You merely add </w:t>
-      </w:r>
-      <w:proofErr w:type="spellStart"/>
-      <w:r>
-        <w:t>StyleCop</w:t>
-      </w:r>
-      <w:proofErr w:type="spellEnd"/>
-      <w:r>
-        <w:t xml:space="preserve"> to your project as a NuGet package, and that’s it.</w:t>
-      </w:r>
-      <w:r>
-        <w:t xml:space="preserve">  </w:t>
-      </w:r>
-      <w:r>
-        <w:t xml:space="preserve">You need to install </w:t>
-      </w:r>
-      <w:proofErr w:type="spellStart"/>
-      <w:r>
-        <w:rPr>
-          <w:color w:val="00B0F0"/>
-        </w:rPr>
-        <w:t>StyleCop.Analyzers</w:t>
-      </w:r>
-      <w:proofErr w:type="spellEnd"/>
-      <w:r>
-        <w:t>:</w:t>
-      </w:r>
-    </w:p>
-    <w:p>
-      <w:r>
-        <w:rPr>
-          <w:noProof/>
-        </w:rPr>
-        <w:drawing>
-          <wp:inline distT="0" distB="0" distL="0" distR="0" wp14:anchorId="2B06E9FD" wp14:editId="0D1E3E29">
-            <wp:extent cx="5943600" cy="1073785"/>
-            <wp:effectExtent l="0" t="0" r="0" b="0"/>
-            <wp:docPr id="4" name="Picture 4" descr="Installing-NuGet-package"/>
-            <wp:cNvGraphicFramePr>
-              <a:graphicFrameLocks xmlns:a="http://schemas.openxmlformats.org/drawingml/2006/main" noChangeAspect="1"/>
-            </wp:cNvGraphicFramePr>
-            <a:graphic xmlns:a="http://schemas.openxmlformats.org/drawingml/2006/main">
-              <a:graphicData uri="http://schemas.openxmlformats.org/drawingml/2006/picture">
-                <pic:pic xmlns:pic="http://schemas.openxmlformats.org/drawingml/2006/picture">
-                  <pic:nvPicPr>
-                    <pic:cNvPr id="0" name="Picture 1" descr="Installing-NuGet-package"/>
-                    <pic:cNvPicPr>
-                      <a:picLocks noChangeAspect="1" noChangeArrowheads="1"/>
-                    </pic:cNvPicPr>
-                  </pic:nvPicPr>
-                  <pic:blipFill>
-                    <a:blip r:embed="rId11">
-                      <a:extLst>
-                        <a:ext uri="{28A0092B-C50C-407E-A947-70E740481C1C}">
-                          <a14:useLocalDpi xmlns:a14="http://schemas.microsoft.com/office/drawing/2010/main" val="0"/>
-                        </a:ext>
-                      </a:extLst>
-                    </a:blip>
-                    <a:srcRect/>
-                    <a:stretch>
-                      <a:fillRect/>
-                    </a:stretch>
-                  </pic:blipFill>
-                  <pic:spPr bwMode="auto">
-                    <a:xfrm>
-                      <a:off x="0" y="0"/>
-                      <a:ext cx="5943600" cy="1073785"/>
-                    </a:xfrm>
-                    <a:prstGeom prst="rect">
-                      <a:avLst/>
-                    </a:prstGeom>
-                    <a:noFill/>
-                    <a:ln>
-                      <a:noFill/>
-                    </a:ln>
-                  </pic:spPr>
-                </pic:pic>
-              </a:graphicData>
-            </a:graphic>
-          </wp:inline>
-        </w:drawing>
-      </w:r>
-    </w:p>
-    <w:p>
-      <w:r>
-        <w:t xml:space="preserve">Once this is added, </w:t>
-      </w:r>
-      <w:r>
-        <w:t xml:space="preserve">all you </w:t>
-      </w:r>
-      <w:proofErr w:type="gramStart"/>
-      <w:r>
-        <w:t>have to</w:t>
-      </w:r>
-      <w:proofErr w:type="gramEnd"/>
-      <w:r>
-        <w:t xml:space="preserve"> do is re-build your project and they’ll show up as warnings in the Error List window:</w:t>
-      </w:r>
-    </w:p>
-    <w:p>
-      <w:pPr>
-        <w:ind w:left="720"/>
-      </w:pPr>
-      <w:r>
-        <w:drawing>
-          <wp:inline distT="0" distB="0" distL="0" distR="0" wp14:anchorId="6080C6D0" wp14:editId="181B1A50">
-            <wp:extent cx="3392424" cy="1417320"/>
-            <wp:effectExtent l="0" t="0" r="0" b="0"/>
-            <wp:docPr id="5" name="Picture 5"/>
-            <wp:cNvGraphicFramePr>
-              <a:graphicFrameLocks xmlns:a="http://schemas.openxmlformats.org/drawingml/2006/main" noChangeAspect="1"/>
-            </wp:cNvGraphicFramePr>
-            <a:graphic xmlns:a="http://schemas.openxmlformats.org/drawingml/2006/main">
-              <a:graphicData uri="http://schemas.openxmlformats.org/drawingml/2006/picture">
-                <pic:pic xmlns:pic="http://schemas.openxmlformats.org/drawingml/2006/picture">
-                  <pic:nvPicPr>
-                    <pic:cNvPr id="1" name=""/>
-                    <pic:cNvPicPr/>
-                  </pic:nvPicPr>
-                  <pic:blipFill>
-                    <a:blip r:embed="rId12"/>
-                    <a:stretch>
-                      <a:fillRect/>
-                    </a:stretch>
-                  </pic:blipFill>
-                  <pic:spPr>
-                    <a:xfrm>
-                      <a:off x="0" y="0"/>
-                      <a:ext cx="3392424" cy="1417320"/>
-                    </a:xfrm>
-                    <a:prstGeom prst="rect">
-                      <a:avLst/>
-                    </a:prstGeom>
-                  </pic:spPr>
-                </pic:pic>
-              </a:graphicData>
-            </a:graphic>
-          </wp:inline>
-        </w:drawing>
-      </w:r>
-    </w:p>
-    <w:p/>
-    <w:p>
-      <w:r>
-        <w:lastRenderedPageBreak/>
-        <w:t>So, you’ll want to configure the rules, because a lot of them feel a little pointless, and some of them are directly OPPOSITE of what people normally do.</w:t>
-      </w:r>
-    </w:p>
-    <w:p>
-      <w:pPr>
-        <w:pStyle w:val="Heading3"/>
-      </w:pPr>
-      <w:r>
-        <w:t>Setting up</w:t>
-      </w:r>
-      <w:r>
-        <w:t xml:space="preserve"> </w:t>
-      </w:r>
-      <w:proofErr w:type="spellStart"/>
-      <w:proofErr w:type="gramStart"/>
-      <w:r>
-        <w:t>stylecop.json</w:t>
-      </w:r>
-      <w:proofErr w:type="spellEnd"/>
-      <w:proofErr w:type="gramEnd"/>
-    </w:p>
-    <w:p>
-      <w:r>
-        <w:t xml:space="preserve">You’ll need to set up a </w:t>
-      </w:r>
-      <w:proofErr w:type="spellStart"/>
-      <w:r>
-        <w:t>stylecop.json</w:t>
-      </w:r>
-      <w:proofErr w:type="spellEnd"/>
-      <w:r>
-        <w:t xml:space="preserve"> file, and this file should be checked in with the other files for your project.  For VS 2017 this is a two-step process.</w:t>
-      </w:r>
-    </w:p>
-    <w:p>
-      <w:r>
-        <w:t>Step 1: T</w:t>
-      </w:r>
-      <w:r>
-        <w:t xml:space="preserve">he easiest way to add a </w:t>
-      </w:r>
-      <w:proofErr w:type="spellStart"/>
-      <w:proofErr w:type="gramStart"/>
-      <w:r>
-        <w:t>stylecop.json</w:t>
-      </w:r>
-      <w:proofErr w:type="spellEnd"/>
-      <w:proofErr w:type="gramEnd"/>
-      <w:r>
-        <w:t xml:space="preserve"> configuration file to a new project is using a code fix provided by the project. To invoke the code fix, open any file where SA1633 is reported </w:t>
-      </w:r>
-      <w:r>
-        <w:t xml:space="preserve">(The file header is missing or not located at the top of the file.) </w:t>
-      </w:r>
-      <w:r>
-        <w:t xml:space="preserve">and press Ctrl+. to bring up the Quick Fix menu. From the menu, select Add </w:t>
-      </w:r>
-      <w:proofErr w:type="spellStart"/>
-      <w:r>
-        <w:t>StyleCop</w:t>
-      </w:r>
-      <w:proofErr w:type="spellEnd"/>
-      <w:r>
-        <w:t xml:space="preserve"> settings file to the project.</w:t>
-      </w:r>
-    </w:p>
-    <w:p>
-      <w:r>
-        <w:t xml:space="preserve">Or, you can create a new </w:t>
-      </w:r>
-      <w:proofErr w:type="spellStart"/>
-      <w:r>
-        <w:t>stylecop.json</w:t>
-      </w:r>
-      <w:proofErr w:type="spellEnd"/>
-      <w:r>
-        <w:t xml:space="preserve"> file in the root of your project folder and copy-paste this text:</w:t>
-      </w:r>
-    </w:p>
-    <w:p>
-      <w:pPr>
-        <w:shd w:val="clear" w:color="auto" w:fill="FFFFFF"/>
-        <w:tabs>
-          <w:tab w:val="left" w:pos="916"/>
-          <w:tab w:val="left" w:pos="1832"/>
-          <w:tab w:val="left" w:pos="2748"/>
-          <w:tab w:val="left" w:pos="3664"/>
-          <w:tab w:val="left" w:pos="4580"/>
-          <w:tab w:val="left" w:pos="5496"/>
-          <w:tab w:val="left" w:pos="6412"/>
-          <w:tab w:val="left" w:pos="7328"/>
-          <w:tab w:val="left" w:pos="8244"/>
-          <w:tab w:val="left" w:pos="9160"/>
-          <w:tab w:val="left" w:pos="10076"/>
-          <w:tab w:val="left" w:pos="10992"/>
-          <w:tab w:val="left" w:pos="11908"/>
-          <w:tab w:val="left" w:pos="12824"/>
-          <w:tab w:val="left" w:pos="13740"/>
-          <w:tab w:val="left" w:pos="14656"/>
-        </w:tabs>
-        <w:spacing w:after="0" w:line="240" w:lineRule="auto"/>
-        <w:ind w:left="720"/>
-        <w:rPr>
-          <w:rFonts w:ascii="Consolas" w:eastAsia="Times New Roman" w:hAnsi="Consolas" w:cs="Courier New"/>
-          <w:color w:val="000000"/>
-          <w:sz w:val="16"/>
-          <w:szCs w:val="16"/>
-        </w:rPr>
-      </w:pPr>
-      <w:r>
-        <w:rPr>
-          <w:rFonts w:ascii="Consolas" w:eastAsia="Times New Roman" w:hAnsi="Consolas" w:cs="Courier New"/>
-          <w:color w:val="000000"/>
-          <w:sz w:val="16"/>
-          <w:szCs w:val="16"/>
-        </w:rPr>
-        <w:t>{</w:t>
-      </w:r>
-    </w:p>
-    <w:p>
-      <w:pPr>
-        <w:shd w:val="clear" w:color="auto" w:fill="FFFFFF"/>
-        <w:tabs>
-          <w:tab w:val="left" w:pos="916"/>
-          <w:tab w:val="left" w:pos="1832"/>
-          <w:tab w:val="left" w:pos="2748"/>
-          <w:tab w:val="left" w:pos="3664"/>
-          <w:tab w:val="left" w:pos="4580"/>
-          <w:tab w:val="left" w:pos="5496"/>
-          <w:tab w:val="left" w:pos="6412"/>
-          <w:tab w:val="left" w:pos="7328"/>
-          <w:tab w:val="left" w:pos="8244"/>
-          <w:tab w:val="left" w:pos="9160"/>
-          <w:tab w:val="left" w:pos="10076"/>
-          <w:tab w:val="left" w:pos="10992"/>
-          <w:tab w:val="left" w:pos="11908"/>
-          <w:tab w:val="left" w:pos="12824"/>
-          <w:tab w:val="left" w:pos="13740"/>
-          <w:tab w:val="left" w:pos="14656"/>
-        </w:tabs>
-        <w:spacing w:after="0" w:line="240" w:lineRule="auto"/>
-        <w:ind w:left="720"/>
-        <w:rPr>
-          <w:rFonts w:ascii="Consolas" w:eastAsia="Times New Roman" w:hAnsi="Consolas" w:cs="Courier New"/>
-          <w:color w:val="000000"/>
-          <w:sz w:val="16"/>
-          <w:szCs w:val="16"/>
-        </w:rPr>
-      </w:pPr>
-      <w:r>
-        <w:rPr>
-          <w:rFonts w:ascii="Consolas" w:eastAsia="Times New Roman" w:hAnsi="Consolas" w:cs="Courier New"/>
-          <w:color w:val="000000"/>
-          <w:sz w:val="16"/>
-          <w:szCs w:val="16"/>
-        </w:rPr>
-        <w:t>  </w:t>
-      </w:r>
-      <w:r>
-        <w:rPr>
-          <w:rFonts w:ascii="Consolas" w:eastAsia="Times New Roman" w:hAnsi="Consolas" w:cs="Courier New"/>
-          <w:color w:val="2E75B6"/>
-          <w:sz w:val="16"/>
-          <w:szCs w:val="16"/>
-        </w:rPr>
-        <w:t>"$schema"</w:t>
-      </w:r>
-      <w:r>
-        <w:rPr>
-          <w:rFonts w:ascii="Consolas" w:eastAsia="Times New Roman" w:hAnsi="Consolas" w:cs="Courier New"/>
-          <w:color w:val="000000"/>
-          <w:sz w:val="16"/>
-          <w:szCs w:val="16"/>
-        </w:rPr>
-        <w:t>: </w:t>
-      </w:r>
-      <w:r>
-        <w:rPr>
-          <w:rFonts w:ascii="Consolas" w:eastAsia="Times New Roman" w:hAnsi="Consolas" w:cs="Courier New"/>
-          <w:color w:val="A31515"/>
-          <w:sz w:val="16"/>
-          <w:szCs w:val="16"/>
-        </w:rPr>
-        <w:t>"https://raw.githubusercontent.com/DotNetAnalyzers/StyleCopAnalyzers/master/StyleCop.Analyzers/StyleCop.Analyzers/Settings/stylecop.schema.json"</w:t>
-      </w:r>
-      <w:r>
-        <w:rPr>
-          <w:rFonts w:ascii="Consolas" w:eastAsia="Times New Roman" w:hAnsi="Consolas" w:cs="Courier New"/>
-          <w:color w:val="000000"/>
-          <w:sz w:val="16"/>
-          <w:szCs w:val="16"/>
-        </w:rPr>
-        <w:t>,</w:t>
-      </w:r>
-    </w:p>
-    <w:p>
-      <w:pPr>
-        <w:shd w:val="clear" w:color="auto" w:fill="FFFFFF"/>
-        <w:tabs>
-          <w:tab w:val="left" w:pos="916"/>
-          <w:tab w:val="left" w:pos="1832"/>
-          <w:tab w:val="left" w:pos="2748"/>
-          <w:tab w:val="left" w:pos="3664"/>
-          <w:tab w:val="left" w:pos="4580"/>
-          <w:tab w:val="left" w:pos="5496"/>
-          <w:tab w:val="left" w:pos="6412"/>
-          <w:tab w:val="left" w:pos="7328"/>
-          <w:tab w:val="left" w:pos="8244"/>
-          <w:tab w:val="left" w:pos="9160"/>
-          <w:tab w:val="left" w:pos="10076"/>
-          <w:tab w:val="left" w:pos="10992"/>
-          <w:tab w:val="left" w:pos="11908"/>
-          <w:tab w:val="left" w:pos="12824"/>
-          <w:tab w:val="left" w:pos="13740"/>
-          <w:tab w:val="left" w:pos="14656"/>
-        </w:tabs>
-        <w:spacing w:after="0" w:line="240" w:lineRule="auto"/>
-        <w:ind w:left="720"/>
-        <w:rPr>
-          <w:rFonts w:ascii="Consolas" w:eastAsia="Times New Roman" w:hAnsi="Consolas" w:cs="Courier New"/>
-          <w:color w:val="000000"/>
-          <w:sz w:val="16"/>
-          <w:szCs w:val="16"/>
-        </w:rPr>
-      </w:pPr>
-      <w:r>
-        <w:rPr>
-          <w:rFonts w:ascii="Consolas" w:eastAsia="Times New Roman" w:hAnsi="Consolas" w:cs="Courier New"/>
-          <w:color w:val="000000"/>
-          <w:sz w:val="16"/>
-          <w:szCs w:val="16"/>
-        </w:rPr>
-        <w:t>  </w:t>
-      </w:r>
-      <w:r>
-        <w:rPr>
-          <w:rFonts w:ascii="Consolas" w:eastAsia="Times New Roman" w:hAnsi="Consolas" w:cs="Courier New"/>
-          <w:color w:val="2E75B6"/>
-          <w:sz w:val="16"/>
-          <w:szCs w:val="16"/>
-        </w:rPr>
-        <w:t>"settings"</w:t>
-      </w:r>
-      <w:r>
-        <w:rPr>
-          <w:rFonts w:ascii="Consolas" w:eastAsia="Times New Roman" w:hAnsi="Consolas" w:cs="Courier New"/>
-          <w:color w:val="000000"/>
-          <w:sz w:val="16"/>
-          <w:szCs w:val="16"/>
-        </w:rPr>
-        <w:t>: {</w:t>
-      </w:r>
-    </w:p>
-    <w:p>
-      <w:pPr>
-        <w:shd w:val="clear" w:color="auto" w:fill="FFFFFF"/>
-        <w:tabs>
-          <w:tab w:val="left" w:pos="916"/>
-          <w:tab w:val="left" w:pos="1832"/>
-          <w:tab w:val="left" w:pos="2748"/>
-          <w:tab w:val="left" w:pos="3664"/>
-          <w:tab w:val="left" w:pos="4580"/>
-          <w:tab w:val="left" w:pos="5496"/>
-          <w:tab w:val="left" w:pos="6412"/>
-          <w:tab w:val="left" w:pos="7328"/>
-          <w:tab w:val="left" w:pos="8244"/>
-          <w:tab w:val="left" w:pos="9160"/>
-          <w:tab w:val="left" w:pos="10076"/>
-          <w:tab w:val="left" w:pos="10992"/>
-          <w:tab w:val="left" w:pos="11908"/>
-          <w:tab w:val="left" w:pos="12824"/>
-          <w:tab w:val="left" w:pos="13740"/>
-          <w:tab w:val="left" w:pos="14656"/>
-        </w:tabs>
-        <w:spacing w:after="0" w:line="240" w:lineRule="auto"/>
-        <w:ind w:left="720"/>
-        <w:rPr>
-          <w:rFonts w:ascii="Consolas" w:eastAsia="Times New Roman" w:hAnsi="Consolas" w:cs="Courier New"/>
-          <w:color w:val="000000"/>
-          <w:sz w:val="16"/>
-          <w:szCs w:val="16"/>
-        </w:rPr>
-      </w:pPr>
-      <w:r>
-        <w:rPr>
-          <w:rFonts w:ascii="Consolas" w:eastAsia="Times New Roman" w:hAnsi="Consolas" w:cs="Courier New"/>
-          <w:color w:val="000000"/>
-          <w:sz w:val="16"/>
-          <w:szCs w:val="16"/>
-        </w:rPr>
-        <w:t>    </w:t>
-      </w:r>
-      <w:r>
-        <w:rPr>
-          <w:rFonts w:ascii="Consolas" w:eastAsia="Times New Roman" w:hAnsi="Consolas" w:cs="Courier New"/>
-          <w:color w:val="2E75B6"/>
-          <w:sz w:val="16"/>
-          <w:szCs w:val="16"/>
-        </w:rPr>
-        <w:t>"</w:t>
-      </w:r>
-      <w:proofErr w:type="spellStart"/>
-      <w:r>
-        <w:rPr>
-          <w:rFonts w:ascii="Consolas" w:eastAsia="Times New Roman" w:hAnsi="Consolas" w:cs="Courier New"/>
-          <w:color w:val="2E75B6"/>
-          <w:sz w:val="16"/>
-          <w:szCs w:val="16"/>
-        </w:rPr>
-        <w:t>documentationRules</w:t>
-      </w:r>
-      <w:proofErr w:type="spellEnd"/>
-      <w:r>
-        <w:rPr>
-          <w:rFonts w:ascii="Consolas" w:eastAsia="Times New Roman" w:hAnsi="Consolas" w:cs="Courier New"/>
-          <w:color w:val="2E75B6"/>
-          <w:sz w:val="16"/>
-          <w:szCs w:val="16"/>
-        </w:rPr>
-        <w:t>"</w:t>
-      </w:r>
-      <w:r>
-        <w:rPr>
-          <w:rFonts w:ascii="Consolas" w:eastAsia="Times New Roman" w:hAnsi="Consolas" w:cs="Courier New"/>
-          <w:color w:val="000000"/>
-          <w:sz w:val="16"/>
-          <w:szCs w:val="16"/>
-        </w:rPr>
-        <w:t>: {</w:t>
-      </w:r>
-    </w:p>
-    <w:p>
-      <w:pPr>
-        <w:shd w:val="clear" w:color="auto" w:fill="FFFFFF"/>
-        <w:tabs>
-          <w:tab w:val="left" w:pos="916"/>
-          <w:tab w:val="left" w:pos="1832"/>
-          <w:tab w:val="left" w:pos="2748"/>
-          <w:tab w:val="left" w:pos="3664"/>
-          <w:tab w:val="left" w:pos="4580"/>
-          <w:tab w:val="left" w:pos="5496"/>
-          <w:tab w:val="left" w:pos="6412"/>
-          <w:tab w:val="left" w:pos="7328"/>
-          <w:tab w:val="left" w:pos="8244"/>
-          <w:tab w:val="left" w:pos="9160"/>
-          <w:tab w:val="left" w:pos="10076"/>
-          <w:tab w:val="left" w:pos="10992"/>
-          <w:tab w:val="left" w:pos="11908"/>
-          <w:tab w:val="left" w:pos="12824"/>
-          <w:tab w:val="left" w:pos="13740"/>
-          <w:tab w:val="left" w:pos="14656"/>
-        </w:tabs>
-        <w:spacing w:after="0" w:line="240" w:lineRule="auto"/>
-        <w:ind w:left="720"/>
-        <w:rPr>
-          <w:rFonts w:ascii="Consolas" w:eastAsia="Times New Roman" w:hAnsi="Consolas" w:cs="Courier New"/>
-          <w:color w:val="000000"/>
-          <w:sz w:val="16"/>
-          <w:szCs w:val="16"/>
-        </w:rPr>
-      </w:pPr>
-      <w:r>
-        <w:rPr>
-          <w:rFonts w:ascii="Consolas" w:eastAsia="Times New Roman" w:hAnsi="Consolas" w:cs="Courier New"/>
-          <w:color w:val="000000"/>
-          <w:sz w:val="16"/>
-          <w:szCs w:val="16"/>
-        </w:rPr>
-        <w:t>      </w:t>
-      </w:r>
-      <w:r>
-        <w:rPr>
-          <w:rFonts w:ascii="Consolas" w:eastAsia="Times New Roman" w:hAnsi="Consolas" w:cs="Courier New"/>
-          <w:color w:val="2E75B6"/>
-          <w:sz w:val="16"/>
-          <w:szCs w:val="16"/>
-        </w:rPr>
-        <w:t>"</w:t>
-      </w:r>
-      <w:proofErr w:type="spellStart"/>
-      <w:r>
-        <w:rPr>
-          <w:rFonts w:ascii="Consolas" w:eastAsia="Times New Roman" w:hAnsi="Consolas" w:cs="Courier New"/>
-          <w:color w:val="2E75B6"/>
-          <w:sz w:val="16"/>
-          <w:szCs w:val="16"/>
-        </w:rPr>
-        <w:t>companyName</w:t>
-      </w:r>
-      <w:proofErr w:type="spellEnd"/>
-      <w:r>
-        <w:rPr>
-          <w:rFonts w:ascii="Consolas" w:eastAsia="Times New Roman" w:hAnsi="Consolas" w:cs="Courier New"/>
-          <w:color w:val="2E75B6"/>
-          <w:sz w:val="16"/>
-          <w:szCs w:val="16"/>
-        </w:rPr>
-        <w:t>"</w:t>
-      </w:r>
-      <w:r>
-        <w:rPr>
-          <w:rFonts w:ascii="Consolas" w:eastAsia="Times New Roman" w:hAnsi="Consolas" w:cs="Courier New"/>
-          <w:color w:val="000000"/>
-          <w:sz w:val="16"/>
-          <w:szCs w:val="16"/>
-        </w:rPr>
-        <w:t>: </w:t>
-      </w:r>
-      <w:r>
-        <w:rPr>
-          <w:rFonts w:ascii="Consolas" w:eastAsia="Times New Roman" w:hAnsi="Consolas" w:cs="Courier New"/>
-          <w:color w:val="A31515"/>
-          <w:sz w:val="16"/>
-          <w:szCs w:val="16"/>
-        </w:rPr>
-        <w:t>"</w:t>
-      </w:r>
-      <w:proofErr w:type="spellStart"/>
-      <w:r>
-        <w:rPr>
-          <w:rFonts w:ascii="Consolas" w:eastAsia="Times New Roman" w:hAnsi="Consolas" w:cs="Courier New"/>
-          <w:color w:val="A31515"/>
-          <w:sz w:val="16"/>
-          <w:szCs w:val="16"/>
-        </w:rPr>
-        <w:t>PlaceholderCompany</w:t>
-      </w:r>
-      <w:proofErr w:type="spellEnd"/>
-      <w:r>
-        <w:rPr>
-          <w:rFonts w:ascii="Consolas" w:eastAsia="Times New Roman" w:hAnsi="Consolas" w:cs="Courier New"/>
-          <w:color w:val="A31515"/>
-          <w:sz w:val="16"/>
-          <w:szCs w:val="16"/>
-        </w:rPr>
-        <w:t>"</w:t>
-      </w:r>
-    </w:p>
-    <w:p>
-      <w:pPr>
-        <w:shd w:val="clear" w:color="auto" w:fill="FFFFFF"/>
-        <w:tabs>
-          <w:tab w:val="left" w:pos="916"/>
-          <w:tab w:val="left" w:pos="1832"/>
-          <w:tab w:val="left" w:pos="2748"/>
-          <w:tab w:val="left" w:pos="3664"/>
-          <w:tab w:val="left" w:pos="4580"/>
-          <w:tab w:val="left" w:pos="5496"/>
-          <w:tab w:val="left" w:pos="6412"/>
-          <w:tab w:val="left" w:pos="7328"/>
-          <w:tab w:val="left" w:pos="8244"/>
-          <w:tab w:val="left" w:pos="9160"/>
-          <w:tab w:val="left" w:pos="10076"/>
-          <w:tab w:val="left" w:pos="10992"/>
-          <w:tab w:val="left" w:pos="11908"/>
-          <w:tab w:val="left" w:pos="12824"/>
-          <w:tab w:val="left" w:pos="13740"/>
-          <w:tab w:val="left" w:pos="14656"/>
-        </w:tabs>
-        <w:spacing w:after="0" w:line="240" w:lineRule="auto"/>
-        <w:ind w:left="720"/>
-        <w:rPr>
-          <w:rFonts w:ascii="Consolas" w:eastAsia="Times New Roman" w:hAnsi="Consolas" w:cs="Courier New"/>
-          <w:color w:val="000000"/>
-          <w:sz w:val="16"/>
-          <w:szCs w:val="16"/>
-        </w:rPr>
-      </w:pPr>
-      <w:r>
-        <w:rPr>
-          <w:rFonts w:ascii="Consolas" w:eastAsia="Times New Roman" w:hAnsi="Consolas" w:cs="Courier New"/>
-          <w:color w:val="000000"/>
-          <w:sz w:val="16"/>
-          <w:szCs w:val="16"/>
-        </w:rPr>
-        <w:t>    }</w:t>
-      </w:r>
-    </w:p>
-    <w:p>
-      <w:pPr>
-        <w:shd w:val="clear" w:color="auto" w:fill="FFFFFF"/>
-        <w:tabs>
-          <w:tab w:val="left" w:pos="916"/>
-          <w:tab w:val="left" w:pos="1832"/>
-          <w:tab w:val="left" w:pos="2748"/>
-          <w:tab w:val="left" w:pos="3664"/>
-          <w:tab w:val="left" w:pos="4580"/>
-          <w:tab w:val="left" w:pos="5496"/>
-          <w:tab w:val="left" w:pos="6412"/>
-          <w:tab w:val="left" w:pos="7328"/>
-          <w:tab w:val="left" w:pos="8244"/>
-          <w:tab w:val="left" w:pos="9160"/>
-          <w:tab w:val="left" w:pos="10076"/>
-          <w:tab w:val="left" w:pos="10992"/>
-          <w:tab w:val="left" w:pos="11908"/>
-          <w:tab w:val="left" w:pos="12824"/>
-          <w:tab w:val="left" w:pos="13740"/>
-          <w:tab w:val="left" w:pos="14656"/>
-        </w:tabs>
-        <w:spacing w:after="0" w:line="240" w:lineRule="auto"/>
-        <w:ind w:left="720"/>
-        <w:rPr>
-          <w:rFonts w:ascii="Consolas" w:eastAsia="Times New Roman" w:hAnsi="Consolas" w:cs="Courier New"/>
-          <w:color w:val="000000"/>
-          <w:sz w:val="16"/>
-          <w:szCs w:val="16"/>
-        </w:rPr>
-      </w:pPr>
-      <w:r>
-        <w:rPr>
-          <w:rFonts w:ascii="Consolas" w:eastAsia="Times New Roman" w:hAnsi="Consolas" w:cs="Courier New"/>
-          <w:color w:val="000000"/>
-          <w:sz w:val="16"/>
-          <w:szCs w:val="16"/>
-        </w:rPr>
-        <w:t>  }</w:t>
-      </w:r>
-    </w:p>
-    <w:p>
-      <w:pPr>
-        <w:shd w:val="clear" w:color="auto" w:fill="FFFFFF"/>
-        <w:tabs>
-          <w:tab w:val="left" w:pos="916"/>
-          <w:tab w:val="left" w:pos="1832"/>
-          <w:tab w:val="left" w:pos="2748"/>
-          <w:tab w:val="left" w:pos="3664"/>
-          <w:tab w:val="left" w:pos="4580"/>
-          <w:tab w:val="left" w:pos="5496"/>
-          <w:tab w:val="left" w:pos="6412"/>
-          <w:tab w:val="left" w:pos="7328"/>
-          <w:tab w:val="left" w:pos="8244"/>
-          <w:tab w:val="left" w:pos="9160"/>
-          <w:tab w:val="left" w:pos="10076"/>
-          <w:tab w:val="left" w:pos="10992"/>
-          <w:tab w:val="left" w:pos="11908"/>
-          <w:tab w:val="left" w:pos="12824"/>
-          <w:tab w:val="left" w:pos="13740"/>
-          <w:tab w:val="left" w:pos="14656"/>
-        </w:tabs>
-        <w:spacing w:after="0" w:line="240" w:lineRule="auto"/>
-        <w:ind w:left="720"/>
-        <w:rPr>
-          <w:rFonts w:ascii="Consolas" w:eastAsia="Times New Roman" w:hAnsi="Consolas" w:cs="Courier New"/>
-          <w:color w:val="000000"/>
-          <w:sz w:val="20"/>
-          <w:szCs w:val="20"/>
-        </w:rPr>
-      </w:pPr>
-      <w:r>
-        <w:rPr>
-          <w:rFonts w:ascii="Consolas" w:eastAsia="Times New Roman" w:hAnsi="Consolas" w:cs="Courier New"/>
-          <w:color w:val="000000"/>
-          <w:sz w:val="16"/>
-          <w:szCs w:val="16"/>
-        </w:rPr>
-        <w:t>}</w:t>
-      </w:r>
-    </w:p>
-    <w:p/>
-    <w:p>
-      <w:r>
-        <w:t xml:space="preserve">Step 2: Once you have that </w:t>
-      </w:r>
-      <w:proofErr w:type="spellStart"/>
-      <w:proofErr w:type="gramStart"/>
-      <w:r>
-        <w:t>stylecop.json</w:t>
-      </w:r>
-      <w:proofErr w:type="spellEnd"/>
-      <w:proofErr w:type="gramEnd"/>
-      <w:r>
-        <w:t xml:space="preserve"> added to your project and saved, go to the properties for the file:</w:t>
-      </w:r>
-    </w:p>
-    <w:p>
-      <w:pPr>
-        <w:pStyle w:val="ListParagraph"/>
-        <w:numPr>
-          <w:ilvl w:val="0"/>
-          <w:numId w:val="8"/>
-        </w:numPr>
-      </w:pPr>
-      <w:r>
-        <w:t>Open Solution Explorer</w:t>
-      </w:r>
-    </w:p>
-    <w:p>
-      <w:pPr>
-        <w:pStyle w:val="ListParagraph"/>
-        <w:numPr>
-          <w:ilvl w:val="0"/>
-          <w:numId w:val="8"/>
-        </w:numPr>
-      </w:pPr>
-      <w:r>
-        <w:t>Click the file</w:t>
-      </w:r>
-    </w:p>
-    <w:p>
-      <w:pPr>
-        <w:pStyle w:val="ListParagraph"/>
-        <w:numPr>
-          <w:ilvl w:val="0"/>
-          <w:numId w:val="8"/>
-        </w:numPr>
-      </w:pPr>
-      <w:r>
-        <w:t>Properties (</w:t>
-      </w:r>
-      <w:proofErr w:type="spellStart"/>
-      <w:r>
-        <w:t>Alt+Enter</w:t>
-      </w:r>
-      <w:proofErr w:type="spellEnd"/>
-      <w:r>
-        <w:t>)</w:t>
-      </w:r>
-    </w:p>
-    <w:p>
-      <w:r>
-        <w:t xml:space="preserve">Set the build action to </w:t>
-      </w:r>
-      <w:r>
-        <w:rPr>
-          <w:color w:val="00B0F0"/>
-        </w:rPr>
-        <w:t>C# analyzer additional file</w:t>
-      </w:r>
-      <w:r>
-        <w:t xml:space="preserve">.  If you’re not using .NET </w:t>
-      </w:r>
-      <w:proofErr w:type="gramStart"/>
-      <w:r>
-        <w:t>Core</w:t>
-      </w:r>
-      <w:proofErr w:type="gramEnd"/>
-      <w:r>
-        <w:t xml:space="preserve"> then set the type to </w:t>
-      </w:r>
-      <w:r>
-        <w:rPr>
-          <w:color w:val="00B0F0"/>
-        </w:rPr>
-        <w:t>Additional file</w:t>
-      </w:r>
-      <w:r>
-        <w:t>.</w:t>
-      </w:r>
-    </w:p>
-    <w:p/>
-    <w:p>
-      <w:pPr>
-        <w:pStyle w:val="Heading3"/>
-      </w:pPr>
-      <w:r>
-        <w:t xml:space="preserve">Configuring </w:t>
-      </w:r>
-      <w:r>
-        <w:t>rule options</w:t>
-      </w:r>
-      <w:r>
-        <w:t xml:space="preserve"> in </w:t>
-      </w:r>
-      <w:proofErr w:type="spellStart"/>
-      <w:proofErr w:type="gramStart"/>
-      <w:r>
-        <w:t>stylecop.json</w:t>
-      </w:r>
-      <w:proofErr w:type="spellEnd"/>
-      <w:proofErr w:type="gramEnd"/>
-    </w:p>
-    <w:p>
-      <w:r>
-        <w:t xml:space="preserve">Once you have </w:t>
-      </w:r>
-      <w:proofErr w:type="spellStart"/>
-      <w:proofErr w:type="gramStart"/>
-      <w:r>
-        <w:t>stylecop.json</w:t>
-      </w:r>
-      <w:proofErr w:type="spellEnd"/>
-      <w:proofErr w:type="gramEnd"/>
-      <w:r>
-        <w:t xml:space="preserve"> set up, </w:t>
-      </w:r>
-      <w:r>
-        <w:t xml:space="preserve">all you have to do is open it and start typing, and the </w:t>
-      </w:r>
-      <w:proofErr w:type="spellStart"/>
-      <w:r>
-        <w:t>intelliSense</w:t>
-      </w:r>
-      <w:proofErr w:type="spellEnd"/>
-      <w:r>
-        <w:t>™ will kick in.  Everything goes under the “settings” property.</w:t>
-      </w:r>
-    </w:p>
-    <w:p>
-      <w:pPr>
-        <w:ind w:left="720"/>
-      </w:pPr>
-      <w:r>
-        <w:drawing>
-          <wp:inline distT="0" distB="0" distL="0" distR="0" wp14:anchorId="4618FA14" wp14:editId="473EA350">
-            <wp:extent cx="3820058" cy="981212"/>
-            <wp:effectExtent l="0" t="0" r="9525" b="9525"/>
-            <wp:docPr id="7" name="Picture 7"/>
-            <wp:cNvGraphicFramePr>
-              <a:graphicFrameLocks xmlns:a="http://schemas.openxmlformats.org/drawingml/2006/main" noChangeAspect="1"/>
-            </wp:cNvGraphicFramePr>
-            <a:graphic xmlns:a="http://schemas.openxmlformats.org/drawingml/2006/main">
-              <a:graphicData uri="http://schemas.openxmlformats.org/drawingml/2006/picture">
-                <pic:pic xmlns:pic="http://schemas.openxmlformats.org/drawingml/2006/picture">
-                  <pic:nvPicPr>
-                    <pic:cNvPr id="1" name=""/>
-                    <pic:cNvPicPr/>
-                  </pic:nvPicPr>
-                  <pic:blipFill>
-                    <a:blip r:embed="rId13"/>
-                    <a:stretch>
-                      <a:fillRect/>
-                    </a:stretch>
-                  </pic:blipFill>
-                  <pic:spPr>
-                    <a:xfrm>
-                      <a:off x="0" y="0"/>
-                      <a:ext cx="3820058" cy="981212"/>
-                    </a:xfrm>
-                    <a:prstGeom prst="rect">
-                      <a:avLst/>
-                    </a:prstGeom>
-                  </pic:spPr>
-                </pic:pic>
-              </a:graphicData>
-            </a:graphic>
-          </wp:inline>
-        </w:drawing>
-      </w:r>
-    </w:p>
-    <w:p/>
-    <w:p>
-      <w:pPr>
-        <w:pStyle w:val="Heading3"/>
-      </w:pPr>
-      <w:r>
-        <w:t>Disabling rules</w:t>
-      </w:r>
-    </w:p>
-    <w:p>
-      <w:r>
-        <w:t xml:space="preserve">Click on an error in the errors window.  That will take you to the offending line of code.  Now press Ctrl+. to get the </w:t>
-      </w:r>
-      <w:r>
-        <w:t>Quick Fix</w:t>
-      </w:r>
-      <w:r>
-        <w:t xml:space="preserve"> menu and then select </w:t>
-      </w:r>
-      <w:proofErr w:type="spellStart"/>
-      <w:r>
-        <w:t>Supress</w:t>
-      </w:r>
-      <w:proofErr w:type="spellEnd"/>
-      <w:r>
-        <w:t xml:space="preserve"> </w:t>
-      </w:r>
-      <w:proofErr w:type="spellStart"/>
-      <w:r>
-        <w:t>SAxxxx</w:t>
-      </w:r>
-      <w:proofErr w:type="spellEnd"/>
-      <w:r>
-        <w:t xml:space="preserve">.  </w:t>
-      </w:r>
-    </w:p>
-    <w:p>
-      <w:r>
-        <w:lastRenderedPageBreak/>
-        <w:t>You have a couple options:</w:t>
-      </w:r>
-    </w:p>
-    <w:p/>
-    <w:p/>
-    <w:p>
-      <w:r>
-        <w:t xml:space="preserve">This will create a file called </w:t>
-      </w:r>
-      <w:proofErr w:type="spellStart"/>
-      <w:r>
-        <w:t>GlobalSuppressions.cs</w:t>
-      </w:r>
-      <w:proofErr w:type="spellEnd"/>
-      <w:r>
-        <w:t>, which has a bunch of assembly-level attributes.</w:t>
-      </w:r>
-    </w:p>
-    <w:p>
-      <w:pPr>
-        <w:ind w:left="720"/>
-      </w:pPr>
-      <w:r>
-        <w:drawing>
-          <wp:inline distT="0" distB="0" distL="0" distR="0" wp14:anchorId="7D704915" wp14:editId="56FE2CCC">
-            <wp:extent cx="4050792" cy="1673352"/>
-            <wp:effectExtent l="0" t="0" r="6985" b="3175"/>
-            <wp:docPr id="6" name="Picture 6"/>
-            <wp:cNvGraphicFramePr>
-              <a:graphicFrameLocks xmlns:a="http://schemas.openxmlformats.org/drawingml/2006/main" noChangeAspect="1"/>
-            </wp:cNvGraphicFramePr>
-            <a:graphic xmlns:a="http://schemas.openxmlformats.org/drawingml/2006/main">
-              <a:graphicData uri="http://schemas.openxmlformats.org/drawingml/2006/picture">
-                <pic:pic xmlns:pic="http://schemas.openxmlformats.org/drawingml/2006/picture">
-                  <pic:nvPicPr>
-                    <pic:cNvPr id="1" name=""/>
-                    <pic:cNvPicPr/>
-                  </pic:nvPicPr>
-                  <pic:blipFill>
-                    <a:blip r:embed="rId14"/>
-                    <a:stretch>
-                      <a:fillRect/>
-                    </a:stretch>
-                  </pic:blipFill>
-                  <pic:spPr>
-                    <a:xfrm>
-                      <a:off x="0" y="0"/>
-                      <a:ext cx="4050792" cy="1673352"/>
-                    </a:xfrm>
-                    <a:prstGeom prst="rect">
-                      <a:avLst/>
-                    </a:prstGeom>
-                  </pic:spPr>
-                </pic:pic>
-              </a:graphicData>
-            </a:graphic>
-          </wp:inline>
-        </w:drawing>
-      </w:r>
-    </w:p>
-    <w:p/>
-    <w:p>
-      <w:r>
-        <w:t xml:space="preserve">You will have to modify the rule suppression.  </w:t>
-      </w:r>
-      <w:r>
-        <w:t xml:space="preserve">By default, </w:t>
-      </w:r>
-      <w:r>
-        <w:t xml:space="preserve">Vs will </w:t>
-      </w:r>
-      <w:r>
-        <w:t xml:space="preserve">add </w:t>
-      </w:r>
-      <w:r>
-        <w:t xml:space="preserve">the rule to </w:t>
-      </w:r>
-      <w:r>
-        <w:t xml:space="preserve">be specific to that single offense in that single class, on that single line.  </w:t>
-      </w:r>
-    </w:p>
-    <w:p>
-      <w:pPr>
-        <w:pStyle w:val="ListParagraph"/>
-        <w:numPr>
-          <w:ilvl w:val="0"/>
-          <w:numId w:val="9"/>
-        </w:numPr>
-      </w:pPr>
-      <w:r>
-        <w:t xml:space="preserve">To apply the rule for the whole file, use a #pragma instead of using </w:t>
-      </w:r>
-      <w:proofErr w:type="spellStart"/>
-      <w:r>
-        <w:t>GlobalSuppressions.cs</w:t>
-      </w:r>
-      <w:proofErr w:type="spellEnd"/>
-    </w:p>
-    <w:p>
-      <w:pPr>
-        <w:pStyle w:val="ListParagraph"/>
-        <w:numPr>
-          <w:ilvl w:val="0"/>
-          <w:numId w:val="9"/>
-        </w:numPr>
-      </w:pPr>
-      <w:r>
-        <w:t xml:space="preserve">To make the rule </w:t>
-      </w:r>
-      <w:r>
-        <w:t>apply for that class only, set Scope to “type”, and modify the Target to refer to a class name.</w:t>
-      </w:r>
-    </w:p>
-    <w:p>
-      <w:pPr>
-        <w:pStyle w:val="ListParagraph"/>
-        <w:numPr>
-          <w:ilvl w:val="0"/>
-          <w:numId w:val="9"/>
-        </w:numPr>
-      </w:pPr>
-      <w:r>
-        <w:t>To make a rule apply for the entire project</w:t>
-      </w:r>
-      <w:r>
-        <w:t xml:space="preserve">, erase the Scope parameter and the Target parameter.  </w:t>
-      </w:r>
-    </w:p>
-    <w:p/>
-    <w:p>
-      <w:pPr>
-        <w:pStyle w:val="Heading3"/>
-      </w:pPr>
-      <w:r>
-        <w:t>Treating warnings as errors</w:t>
-      </w:r>
-    </w:p>
-    <w:p>
-      <w:pPr>
-        <w:rPr>
-          <w:color w:val="FF0000"/>
-        </w:rPr>
-      </w:pPr>
-      <w:r>
-        <w:rPr>
-          <w:color w:val="FF0000"/>
-          <w:highlight w:val="yellow"/>
-        </w:rPr>
-        <w:t>I got this working, but it’s not recognizing my config, so it’s treating all errors as warnings regardless of what’s been suppressed or not.</w:t>
-      </w:r>
-    </w:p>
-    <w:p>
-      <w:r>
-        <w:t>You’ll n</w:t>
-      </w:r>
+    <w:p>
       <w:bookmarkStart w:id="0" w:name="_GoBack"/>
       <w:bookmarkEnd w:id="0"/>
-      <w:r>
-        <w:t>eed to install another NuGet package:</w:t>
-      </w:r>
-    </w:p>
-    <w:p>
-      <w:pPr>
-        <w:ind w:left="720"/>
-        <w:rPr>
-          <w:color w:val="00B0F0"/>
-        </w:rPr>
-      </w:pPr>
-      <w:proofErr w:type="spellStart"/>
-      <w:r>
-        <w:rPr>
-          <w:color w:val="00B0F0"/>
-        </w:rPr>
-        <w:t>StyleCop.MSBuild</w:t>
-      </w:r>
-      <w:proofErr w:type="spellEnd"/>
-    </w:p>
-    <w:p>
-      <w:r>
-        <w:t>Now you need to edit your .</w:t>
-      </w:r>
-      <w:proofErr w:type="spellStart"/>
-      <w:r>
-        <w:t>csproj</w:t>
-      </w:r>
-      <w:proofErr w:type="spellEnd"/>
-      <w:r>
-        <w:t xml:space="preserve"> file (so unload it, then open it in an editor).  Add this to your Project/</w:t>
-      </w:r>
-      <w:proofErr w:type="spellStart"/>
-      <w:r>
-        <w:t>PropertyGroup</w:t>
-      </w:r>
-      <w:proofErr w:type="spellEnd"/>
-      <w:r>
-        <w:t xml:space="preserve"> element:</w:t>
-      </w:r>
-    </w:p>
-    <w:p>
-      <w:pPr>
-        <w:ind w:left="720"/>
-      </w:pPr>
-      <w:r>
-        <w:drawing>
-          <wp:inline distT="0" distB="0" distL="0" distR="0" wp14:anchorId="5946835C" wp14:editId="37578CF4">
-            <wp:extent cx="3218688" cy="1417320"/>
-            <wp:effectExtent l="0" t="0" r="1270" b="0"/>
-            <wp:docPr id="8" name="Picture 8"/>
-            <wp:cNvGraphicFramePr>
-              <a:graphicFrameLocks xmlns:a="http://schemas.openxmlformats.org/drawingml/2006/main" noChangeAspect="1"/>
-            </wp:cNvGraphicFramePr>
-            <a:graphic xmlns:a="http://schemas.openxmlformats.org/drawingml/2006/main">
-              <a:graphicData uri="http://schemas.openxmlformats.org/drawingml/2006/picture">
-                <pic:pic xmlns:pic="http://schemas.openxmlformats.org/drawingml/2006/picture">
-                  <pic:nvPicPr>
-                    <pic:cNvPr id="1" name=""/>
-                    <pic:cNvPicPr/>
-                  </pic:nvPicPr>
-                  <pic:blipFill>
-                    <a:blip r:embed="rId15"/>
-                    <a:stretch>
-                      <a:fillRect/>
-                    </a:stretch>
-                  </pic:blipFill>
-                  <pic:spPr>
-                    <a:xfrm>
-                      <a:off x="0" y="0"/>
-                      <a:ext cx="3218688" cy="1417320"/>
-                    </a:xfrm>
-                    <a:prstGeom prst="rect">
-                      <a:avLst/>
-                    </a:prstGeom>
-                  </pic:spPr>
-                </pic:pic>
-              </a:graphicData>
-            </a:graphic>
-          </wp:inline>
-        </w:drawing>
-      </w:r>
-    </w:p>
-    <w:p>
-      <w:pPr>
-        <w:rPr>
-          <w:color w:val="00B0F0"/>
-        </w:rPr>
-      </w:pPr>
-      <w:r>
-        <w:rPr>
-          <w:color w:val="00B0F0"/>
-        </w:rPr>
-        <w:lastRenderedPageBreak/>
-        <w:t xml:space="preserve">NOTE: the newer </w:t>
-      </w:r>
-      <w:proofErr w:type="spellStart"/>
-      <w:r>
-        <w:rPr>
-          <w:color w:val="00B0F0"/>
-        </w:rPr>
-        <w:t>StyleCop</w:t>
-      </w:r>
-      <w:proofErr w:type="spellEnd"/>
-      <w:r>
-        <w:rPr>
-          <w:color w:val="00B0F0"/>
-        </w:rPr>
-        <w:t xml:space="preserve"> built on the Roslyn analyzer will ignore generated files for you.</w:t>
-      </w:r>
-      <w:r>
-        <w:rPr>
-          <w:color w:val="00B0F0"/>
-        </w:rPr>
-        <w:t xml:space="preserve">  There are a lot of blog-posts that’ll warn you about generated files, but you can ignore them.</w:t>
-      </w:r>
-    </w:p>
-    <w:p>
-      <w:r>
-        <w:t>When you build, you’ll see this (which is only sort of helpful.  Ugh…):</w:t>
-      </w:r>
-    </w:p>
-    <w:p>
-      <w:pPr>
-        <w:ind w:left="720"/>
-      </w:pPr>
-      <w:r>
-        <w:drawing>
-          <wp:inline distT="0" distB="0" distL="0" distR="0" wp14:anchorId="407FF978" wp14:editId="6D69CB13">
-            <wp:extent cx="3081528" cy="868680"/>
-            <wp:effectExtent l="0" t="0" r="5080" b="7620"/>
-            <wp:docPr id="9" name="Picture 9"/>
-            <wp:cNvGraphicFramePr>
-              <a:graphicFrameLocks xmlns:a="http://schemas.openxmlformats.org/drawingml/2006/main" noChangeAspect="1"/>
-            </wp:cNvGraphicFramePr>
-            <a:graphic xmlns:a="http://schemas.openxmlformats.org/drawingml/2006/main">
-              <a:graphicData uri="http://schemas.openxmlformats.org/drawingml/2006/picture">
-                <pic:pic xmlns:pic="http://schemas.openxmlformats.org/drawingml/2006/picture">
-                  <pic:nvPicPr>
-                    <pic:cNvPr id="1" name=""/>
-                    <pic:cNvPicPr/>
-                  </pic:nvPicPr>
-                  <pic:blipFill>
-                    <a:blip r:embed="rId16"/>
-                    <a:stretch>
-                      <a:fillRect/>
-                    </a:stretch>
-                  </pic:blipFill>
-                  <pic:spPr>
-                    <a:xfrm>
-                      <a:off x="0" y="0"/>
-                      <a:ext cx="3081528" cy="868680"/>
-                    </a:xfrm>
-                    <a:prstGeom prst="rect">
-                      <a:avLst/>
-                    </a:prstGeom>
-                  </pic:spPr>
-                </pic:pic>
-              </a:graphicData>
-            </a:graphic>
-          </wp:inline>
-        </w:drawing>
-      </w:r>
-    </w:p>
-    <w:p>
-      <w:r>
-        <w:t>Clicking the error will take you to a cryptic config file (</w:t>
-      </w:r>
-      <w:proofErr w:type="spellStart"/>
-      <w:r>
-        <w:t>StyleCop.MSBuild.targets</w:t>
-      </w:r>
-      <w:proofErr w:type="spellEnd"/>
-      <w:r>
-        <w:t>)</w:t>
-      </w:r>
-    </w:p>
-    <w:p/>
-    <w:p/>
-    <w:p/>
+    </w:p>
     <w:sectPr>
       <w:pgSz w:w="12240" w:h="15840"/>
       <w:pgMar w:top="1440" w:right="1440" w:bottom="1440" w:left="1440" w:header="720" w:footer="720" w:gutter="0"/>

</xml_diff>